<commit_message>
ide arızası oldu. yeni branch açtım. Taslak3Idedebranch ismi. Bunu githubdanki 2 den yapmaya çalıştım. ide bozulunca eski eideden devam ettik. proje yi bulamayınca githubdan almaya çalıştım zatem discord da otomatik kayıt ile gereksizler eklendi user.txtye varsayıland-deneme aamçlıdata elendi Dataable miras alındı user ve transaction dan loginin belini yaptım.
</commit_message>
<xml_diff>
--- a/Dış soru, not, UML/java ile ilgili sorular.docx
+++ b/Dış soru, not, UML/java ile ilgili sorular.docx
@@ -534,6 +534,227 @@
       </w:pPr>
       <w:r>
         <w:rPr/>
+      </w:r>
+    </w:p>
+    <w:p>
+      <w:pPr>
+        <w:pStyle w:val="Normal"/>
+        <w:bidi w:val="0"/>
+        <w:jc w:val="left"/>
+        <w:rPr/>
+      </w:pPr>
+      <w:r>
+        <w:rPr/>
+        <w:t>Mar 24, 2024, 10:16:27</w:t>
+      </w:r>
+    </w:p>
+    <w:p>
+      <w:pPr>
+        <w:pStyle w:val="Normal"/>
+        <w:bidi w:val="0"/>
+        <w:jc w:val="left"/>
+        <w:rPr/>
+      </w:pPr>
+      <w:r>
+        <w:rPr/>
+      </w:r>
+    </w:p>
+    <w:p>
+      <w:pPr>
+        <w:pStyle w:val="Normal"/>
+        <w:bidi w:val="0"/>
+        <w:jc w:val="left"/>
+        <w:rPr/>
+      </w:pPr>
+      <w:r>
+        <w:rPr/>
+      </w:r>
+    </w:p>
+    <w:p>
+      <w:pPr>
+        <w:pStyle w:val="Normal"/>
+        <w:bidi w:val="0"/>
+        <w:jc w:val="left"/>
+        <w:rPr/>
+      </w:pPr>
+      <w:r>
+        <w:rPr/>
+      </w:r>
+    </w:p>
+    <w:p>
+      <w:pPr>
+        <w:pStyle w:val="Normal"/>
+        <w:bidi w:val="0"/>
+        <w:jc w:val="left"/>
+        <w:rPr/>
+      </w:pPr>
+      <w:r>
+        <w:rPr/>
+      </w:r>
+    </w:p>
+    <w:p>
+      <w:pPr>
+        <w:pStyle w:val="Normal"/>
+        <w:bidi w:val="0"/>
+        <w:jc w:val="left"/>
+        <w:rPr/>
+      </w:pPr>
+      <w:r>
+        <w:rPr/>
+      </w:r>
+    </w:p>
+    <w:p>
+      <w:pPr>
+        <w:pStyle w:val="Normal"/>
+        <w:bidi w:val="0"/>
+        <w:jc w:val="left"/>
+        <w:rPr/>
+      </w:pPr>
+      <w:r>
+        <w:rPr/>
+        <w:drawing>
+          <wp:inline distT="0" distB="0" distL="0" distR="0">
+            <wp:extent cx="6120130" cy="1958340"/>
+            <wp:effectExtent l="0" t="0" r="0" b="0"/>
+            <wp:docPr id="1" name="Görüntü1" descr=""/>
+            <wp:cNvGraphicFramePr>
+              <a:graphicFrameLocks xmlns:a="http://schemas.openxmlformats.org/drawingml/2006/main" noChangeAspect="1"/>
+            </wp:cNvGraphicFramePr>
+            <a:graphic xmlns:a="http://schemas.openxmlformats.org/drawingml/2006/main">
+              <a:graphicData uri="http://schemas.openxmlformats.org/drawingml/2006/picture">
+                <pic:pic xmlns:pic="http://schemas.openxmlformats.org/drawingml/2006/picture">
+                  <pic:nvPicPr>
+                    <pic:cNvPr id="1" name="Görüntü1" descr=""/>
+                    <pic:cNvPicPr>
+                      <a:picLocks noChangeAspect="1" noChangeArrowheads="1"/>
+                    </pic:cNvPicPr>
+                  </pic:nvPicPr>
+                  <pic:blipFill>
+                    <a:blip r:embed="rId2"/>
+                    <a:stretch>
+                      <a:fillRect/>
+                    </a:stretch>
+                  </pic:blipFill>
+                  <pic:spPr bwMode="auto">
+                    <a:xfrm>
+                      <a:off x="0" y="0"/>
+                      <a:ext cx="6120130" cy="1958340"/>
+                    </a:xfrm>
+                    <a:prstGeom prst="rect">
+                      <a:avLst/>
+                    </a:prstGeom>
+                  </pic:spPr>
+                </pic:pic>
+              </a:graphicData>
+            </a:graphic>
+          </wp:inline>
+        </w:drawing>
+      </w:r>
+    </w:p>
+    <w:p>
+      <w:pPr>
+        <w:pStyle w:val="Normal"/>
+        <w:bidi w:val="0"/>
+        <w:jc w:val="left"/>
+        <w:rPr/>
+      </w:pPr>
+      <w:r>
+        <w:rPr/>
+      </w:r>
+    </w:p>
+    <w:p>
+      <w:pPr>
+        <w:pStyle w:val="Normal"/>
+        <w:bidi w:val="0"/>
+        <w:jc w:val="left"/>
+        <w:rPr/>
+      </w:pPr>
+      <w:r>
+        <w:rPr/>
+        <w:t>neden burası soluk-gri renk?</w:t>
+      </w:r>
+    </w:p>
+    <w:p>
+      <w:pPr>
+        <w:pStyle w:val="Normal"/>
+        <w:bidi w:val="0"/>
+        <w:jc w:val="left"/>
+        <w:rPr/>
+      </w:pPr>
+      <w:r>
+        <w:rPr/>
+      </w:r>
+    </w:p>
+    <w:p>
+      <w:pPr>
+        <w:pStyle w:val="Normal"/>
+        <w:bidi w:val="0"/>
+        <w:jc w:val="left"/>
+        <w:rPr/>
+      </w:pPr>
+      <w:r>
+        <w:rPr/>
+        <w:t>User.txt</w:t>
+      </w:r>
+    </w:p>
+    <w:p>
+      <w:pPr>
+        <w:pStyle w:val="Normal"/>
+        <w:bidi w:val="0"/>
+        <w:jc w:val="left"/>
+        <w:rPr/>
+      </w:pPr>
+      <w:r>
+        <w:rPr/>
+        <w:t>de burası neden sarı</w:t>
+      </w:r>
+    </w:p>
+    <w:p>
+      <w:pPr>
+        <w:pStyle w:val="Normal"/>
+        <w:bidi w:val="0"/>
+        <w:jc w:val="left"/>
+        <w:rPr/>
+      </w:pPr>
+      <w:r>
+        <w:rPr/>
+        <w:drawing>
+          <wp:inline distT="0" distB="0" distL="0" distR="0">
+            <wp:extent cx="6120130" cy="1228725"/>
+            <wp:effectExtent l="0" t="0" r="0" b="0"/>
+            <wp:docPr id="2" name="Görüntü2" descr=""/>
+            <wp:cNvGraphicFramePr>
+              <a:graphicFrameLocks xmlns:a="http://schemas.openxmlformats.org/drawingml/2006/main" noChangeAspect="1"/>
+            </wp:cNvGraphicFramePr>
+            <a:graphic xmlns:a="http://schemas.openxmlformats.org/drawingml/2006/main">
+              <a:graphicData uri="http://schemas.openxmlformats.org/drawingml/2006/picture">
+                <pic:pic xmlns:pic="http://schemas.openxmlformats.org/drawingml/2006/picture">
+                  <pic:nvPicPr>
+                    <pic:cNvPr id="2" name="Görüntü2" descr=""/>
+                    <pic:cNvPicPr>
+                      <a:picLocks noChangeAspect="1" noChangeArrowheads="1"/>
+                    </pic:cNvPicPr>
+                  </pic:nvPicPr>
+                  <pic:blipFill>
+                    <a:blip r:embed="rId3"/>
+                    <a:stretch>
+                      <a:fillRect/>
+                    </a:stretch>
+                  </pic:blipFill>
+                  <pic:spPr bwMode="auto">
+                    <a:xfrm>
+                      <a:off x="0" y="0"/>
+                      <a:ext cx="6120130" cy="1228725"/>
+                    </a:xfrm>
+                    <a:prstGeom prst="rect">
+                      <a:avLst/>
+                    </a:prstGeom>
+                  </pic:spPr>
+                </pic:pic>
+              </a:graphicData>
+            </a:graphic>
+          </wp:inline>
+        </w:drawing>
       </w:r>
     </w:p>
     <w:p>

</xml_diff>